<commit_message>
Added points to SWMS & RA
</commit_message>
<xml_diff>
--- a/SWMS & RA Files/UTS SWMS (Industrial Robotics).docx
+++ b/SWMS & RA Files/UTS SWMS (Industrial Robotics).docx
@@ -413,25 +413,27 @@
           <w:p>
             <w:pPr>
               <w:pStyle w:val="f-fieldlabel"/>
-              <w:rPr>
-                <w:rFonts w:cs="Arial"/>
-                <w:color w:val="000000"/>
-                <w:sz w:val="18"/>
-              </w:rPr>
-            </w:pPr>
-            <w:r>
-              <w:rPr>
-                <w:rFonts w:cs="Arial"/>
-                <w:color w:val="000000"/>
-                <w:sz w:val="18"/>
-              </w:rPr>
-              <w:t>Orbital servicing, assembly and manufacturing is becoming a bigger factor in the space industry as satellite providers want to be able to extend the lifespan of satellites. This project aims to simulate and test the viability of using co-bot designs to perform in orbit servicing on satellites. This will be achieved by using one arm dock/hold/traverse the satellite and the other perform various tasks on it.</w:t>
-            </w:r>
-          </w:p>
-          <w:p>
-            <w:pPr>
-              <w:pStyle w:val="f-fieldlabel"/>
-            </w:pPr>
+            </w:pPr>
+            <w:r>
+              <w:t xml:space="preserve">Servicing satellites in low earth orbit </w:t>
+            </w:r>
+            <w:proofErr w:type="gramStart"/>
+            <w:r>
+              <w:t>by the use of</w:t>
+            </w:r>
+            <w:proofErr w:type="gramEnd"/>
+            <w:r>
+              <w:t xml:space="preserve"> two robot arms. O</w:t>
+            </w:r>
+            <w:r>
+              <w:t>ne arm dock/hold/traverse the satellite and the other perform various tasks on it.</w:t>
+            </w:r>
+            <w:r>
+              <w:t xml:space="preserve"> </w:t>
+            </w:r>
+            <w:r>
+              <w:t>Astronauts are not required for the operation unless stated.</w:t>
+            </w:r>
           </w:p>
         </w:tc>
       </w:tr>
@@ -916,7 +918,6 @@
             <w:r>
               <w:rPr>
                 <w:b/>
-                <w:highlight w:val="yellow"/>
               </w:rPr>
               <w:t>Ergonomic/Manual Handling</w:t>
             </w:r>
@@ -943,14 +944,8 @@
                 <w:ilvl w:val="0"/>
                 <w:numId w:val="10"/>
               </w:numPr>
-              <w:rPr>
-                <w:highlight w:val="yellow"/>
-              </w:rPr>
-            </w:pPr>
-            <w:r>
-              <w:rPr>
-                <w:highlight w:val="yellow"/>
-              </w:rPr>
+            </w:pPr>
+            <w:r>
               <w:t>Lifting heavy objects</w:t>
             </w:r>
           </w:p>
@@ -4821,11 +4816,6 @@
           </w:p>
           <w:p>
             <w:pPr>
-              <w:pStyle w:val="f-instructionnote"/>
-            </w:pPr>
-          </w:p>
-          <w:p>
-            <w:pPr>
               <w:pStyle w:val="f-subsectionhead"/>
               <w:rPr>
                 <w:b/>
@@ -4873,14 +4863,30 @@
               </w:numPr>
             </w:pPr>
             <w:r>
-              <w:t xml:space="preserve">Notify security or dial 6 using the </w:t>
-            </w:r>
-            <w:r>
-              <w:t xml:space="preserve">UTS internal </w:t>
-            </w:r>
-            <w:r>
-              <w:t>phone</w:t>
-            </w:r>
+              <w:t xml:space="preserve">Ensure you’re clear of operating </w:t>
+            </w:r>
+            <w:proofErr w:type="gramStart"/>
+            <w:r>
+              <w:t>area</w:t>
+            </w:r>
+            <w:proofErr w:type="gramEnd"/>
+          </w:p>
+          <w:p>
+            <w:pPr>
+              <w:pStyle w:val="f-instructionnote"/>
+              <w:numPr>
+                <w:ilvl w:val="0"/>
+                <w:numId w:val="37"/>
+              </w:numPr>
+            </w:pPr>
+            <w:r>
+              <w:t xml:space="preserve">Inform ground control of situation and await </w:t>
+            </w:r>
+            <w:proofErr w:type="gramStart"/>
+            <w:r>
+              <w:t>instructions</w:t>
+            </w:r>
+            <w:proofErr w:type="gramEnd"/>
           </w:p>
           <w:p>
             <w:pPr>
@@ -5148,6 +5154,29 @@
                 <w:b/>
               </w:rPr>
               <w:t xml:space="preserve"> </w:t>
+            </w:r>
+            <w:r>
+              <w:t xml:space="preserve">Marcus Hickel 12931681 </w:t>
+            </w:r>
+            <w:r>
+              <w:t xml:space="preserve">   </w:t>
+            </w:r>
+            <w:r>
+              <w:t xml:space="preserve">Anthony Nguyen </w:t>
+            </w:r>
+            <w:proofErr w:type="gramStart"/>
+            <w:r>
+              <w:t xml:space="preserve">12949044 </w:t>
+            </w:r>
+            <w:r>
+              <w:t xml:space="preserve"> </w:t>
+            </w:r>
+            <w:r>
+              <w:t>Muneeb</w:t>
+            </w:r>
+            <w:proofErr w:type="gramEnd"/>
+            <w:r>
+              <w:t xml:space="preserve"> Zafar 13921390</w:t>
             </w:r>
           </w:p>
         </w:tc>
@@ -5361,6 +5390,12 @@
                 <w:b/>
               </w:rPr>
               <w:t xml:space="preserve">Date: </w:t>
+            </w:r>
+            <w:r>
+              <w:rPr>
+                <w:b/>
+              </w:rPr>
+              <w:t>13/10/2023</w:t>
             </w:r>
           </w:p>
           <w:p>
@@ -11692,7 +11727,6 @@
   <w:style w:type="character" w:default="1" w:styleId="DefaultParagraphFont">
     <w:name w:val="Default Paragraph Font"/>
     <w:uiPriority w:val="1"/>
-    <w:semiHidden/>
     <w:unhideWhenUsed/>
   </w:style>
   <w:style w:type="table" w:default="1" w:styleId="TableNormal">
@@ -12716,10 +12750,6 @@
 </file>
 
 <file path=customXml/item1.xml><?xml version="1.0" encoding="utf-8"?>
-<b:Sources xmlns:b="http://schemas.openxmlformats.org/officeDocument/2006/bibliography" xmlns="http://schemas.openxmlformats.org/officeDocument/2006/bibliography" SelectedStyle="/APA.XSL" StyleName="APA"/>
-</file>
-
-<file path=customXml/item2.xml><?xml version="1.0" encoding="utf-8"?>
 <?mso-contentType ?>
 <FormTemplates xmlns="http://schemas.microsoft.com/sharepoint/v3/contenttype/forms">
   <Display>DocumentLibraryForm</Display>
@@ -12728,13 +12758,11 @@
 </FormTemplates>
 </file>
 
-<file path=customXml/item3.xml><?xml version="1.0" encoding="utf-8"?>
-<p:properties xmlns:p="http://schemas.microsoft.com/office/2006/metadata/properties" xmlns:xsi="http://www.w3.org/2001/XMLSchema-instance" xmlns:pc="http://schemas.microsoft.com/office/infopath/2007/PartnerControls">
-  <documentManagement/>
-</p:properties>
+<file path=customXml/item2.xml><?xml version="1.0" encoding="utf-8"?>
+<b:Sources xmlns:b="http://schemas.openxmlformats.org/officeDocument/2006/bibliography" xmlns="http://schemas.openxmlformats.org/officeDocument/2006/bibliography" SelectedStyle="/APA.XSL" StyleName="APA"/>
 </file>
 
-<file path=customXml/item4.xml><?xml version="1.0" encoding="utf-8"?>
+<file path=customXml/item3.xml><?xml version="1.0" encoding="utf-8"?>
 <ct:contentTypeSchema xmlns:ct="http://schemas.microsoft.com/office/2006/metadata/contentType" xmlns:ma="http://schemas.microsoft.com/office/2006/metadata/properties/metaAttributes" ct:_="" ma:_="" ma:contentTypeName="Document" ma:contentTypeID="0x010100CF5ECC788F61CB48A4BC33CDE4CD087A" ma:contentTypeVersion="3" ma:contentTypeDescription="Create a new document." ma:contentTypeScope="" ma:versionID="45b8f04d74ef4e48816b82087ace10e7">
   <xsd:schema xmlns:xsd="http://www.w3.org/2001/XMLSchema" xmlns:xs="http://www.w3.org/2001/XMLSchema" xmlns:p="http://schemas.microsoft.com/office/2006/metadata/properties" xmlns:ns2="39bff644-da6c-42c8-bb0b-8f6e1989d35d" targetNamespace="http://schemas.microsoft.com/office/2006/metadata/properties" ma:root="true" ma:fieldsID="2205effbf6147bd0352feaf48fa8f3a9" ns2:_="">
     <xsd:import namespace="39bff644-da6c-42c8-bb0b-8f6e1989d35d"/>
@@ -12872,7 +12900,21 @@
 </ct:contentTypeSchema>
 </file>
 
+<file path=customXml/item4.xml><?xml version="1.0" encoding="utf-8"?>
+<p:properties xmlns:p="http://schemas.microsoft.com/office/2006/metadata/properties" xmlns:xsi="http://www.w3.org/2001/XMLSchema-instance" xmlns:pc="http://schemas.microsoft.com/office/infopath/2007/PartnerControls">
+  <documentManagement/>
+</p:properties>
+</file>
+
 <file path=customXml/itemProps1.xml><?xml version="1.0" encoding="utf-8"?>
+<ds:datastoreItem xmlns:ds="http://schemas.openxmlformats.org/officeDocument/2006/customXml" ds:itemID="{241B9448-77C0-4B8C-B834-CB1245F6B261}">
+  <ds:schemaRefs>
+    <ds:schemaRef ds:uri="http://schemas.microsoft.com/sharepoint/v3/contenttype/forms"/>
+  </ds:schemaRefs>
+</ds:datastoreItem>
+</file>
+
+<file path=customXml/itemProps2.xml><?xml version="1.0" encoding="utf-8"?>
 <ds:datastoreItem xmlns:ds="http://schemas.openxmlformats.org/officeDocument/2006/customXml" ds:itemID="{B4E36382-B49A-4F2B-8912-1ED2278F0D8B}">
   <ds:schemaRefs>
     <ds:schemaRef ds:uri="http://schemas.openxmlformats.org/officeDocument/2006/bibliography"/>
@@ -12880,24 +12922,7 @@
 </ds:datastoreItem>
 </file>
 
-<file path=customXml/itemProps2.xml><?xml version="1.0" encoding="utf-8"?>
-<ds:datastoreItem xmlns:ds="http://schemas.openxmlformats.org/officeDocument/2006/customXml" ds:itemID="{241B9448-77C0-4B8C-B834-CB1245F6B261}">
-  <ds:schemaRefs>
-    <ds:schemaRef ds:uri="http://schemas.microsoft.com/sharepoint/v3/contenttype/forms"/>
-  </ds:schemaRefs>
-</ds:datastoreItem>
-</file>
-
 <file path=customXml/itemProps3.xml><?xml version="1.0" encoding="utf-8"?>
-<ds:datastoreItem xmlns:ds="http://schemas.openxmlformats.org/officeDocument/2006/customXml" ds:itemID="{043E855F-E5A2-4A73-8577-232E421EE90C}">
-  <ds:schemaRefs>
-    <ds:schemaRef ds:uri="http://schemas.microsoft.com/office/2006/metadata/properties"/>
-    <ds:schemaRef ds:uri="http://schemas.microsoft.com/office/infopath/2007/PartnerControls"/>
-  </ds:schemaRefs>
-</ds:datastoreItem>
-</file>
-
-<file path=customXml/itemProps4.xml><?xml version="1.0" encoding="utf-8"?>
 <ds:datastoreItem xmlns:ds="http://schemas.openxmlformats.org/officeDocument/2006/customXml" ds:itemID="{79271805-8427-407C-AE42-0297DB6347B6}">
   <ds:schemaRefs>
     <ds:schemaRef ds:uri="http://schemas.microsoft.com/office/2006/metadata/contentType"/>
@@ -12913,4 +12938,13 @@
     <ds:schemaRef ds:uri="http://schemas.microsoft.com/internal/obd"/>
   </ds:schemaRefs>
 </ds:datastoreItem>
+</file>
+
+<file path=customXml/itemProps4.xml><?xml version="1.0" encoding="utf-8"?>
+<ds:datastoreItem xmlns:ds="http://schemas.openxmlformats.org/officeDocument/2006/customXml" ds:itemID="{043E855F-E5A2-4A73-8577-232E421EE90C}">
+  <ds:schemaRefs>
+    <ds:schemaRef ds:uri="http://schemas.microsoft.com/office/2006/metadata/properties"/>
+    <ds:schemaRef ds:uri="http://schemas.microsoft.com/office/infopath/2007/PartnerControls"/>
+  </ds:schemaRefs>
+</ds:datastoreItem>
 </file>
</xml_diff>